<commit_message>
Updated build policy slightly
Before merging a branch into development, the feature branch must have
development merge into it first.
</commit_message>
<xml_diff>
--- a/Documents/Policies/Build Policy.docx
+++ b/Documents/Policies/Build Policy.docx
@@ -1,6 +1,6 @@
 
 <file path=word/document.xml><?xml version="1.0" encoding="utf-8"?>
-<w:document xmlns:wpc="http://schemas.microsoft.com/office/word/2010/wordprocessingCanvas" xmlns:cx="http://schemas.microsoft.com/office/drawing/2014/chartex" xmlns:cx1="http://schemas.microsoft.com/office/drawing/2015/9/8/chartex" xmlns:cx2="http://schemas.microsoft.com/office/drawing/2015/10/21/chartex" xmlns:mc="http://schemas.openxmlformats.org/markup-compatibility/2006" xmlns:o="urn:schemas-microsoft-com:office:office" xmlns:r="http://schemas.openxmlformats.org/officeDocument/2006/relationships" xmlns:m="http://schemas.openxmlformats.org/officeDocument/2006/math" xmlns:v="urn:schemas-microsoft-com:vml" xmlns:wp14="http://schemas.microsoft.com/office/word/2010/wordprocessingDrawing" xmlns:wp="http://schemas.openxmlformats.org/drawingml/2006/wordprocessingDrawing" xmlns:w10="urn:schemas-microsoft-com:office:word" xmlns:w="http://schemas.openxmlformats.org/wordprocessingml/2006/main" xmlns:w14="http://schemas.microsoft.com/office/word/2010/wordml" xmlns:w15="http://schemas.microsoft.com/office/word/2012/wordml" xmlns:w16se="http://schemas.microsoft.com/office/word/2015/wordml/symex" xmlns:wpg="http://schemas.microsoft.com/office/word/2010/wordprocessingGroup" xmlns:wpi="http://schemas.microsoft.com/office/word/2010/wordprocessingInk" xmlns:wne="http://schemas.microsoft.com/office/word/2006/wordml" xmlns:wps="http://schemas.microsoft.com/office/word/2010/wordprocessingShape" mc:Ignorable="w14 w15 w16se wp14">
+<w:document xmlns:wpc="http://schemas.microsoft.com/office/word/2010/wordprocessingCanvas" xmlns:mc="http://schemas.openxmlformats.org/markup-compatibility/2006" xmlns:o="urn:schemas-microsoft-com:office:office" xmlns:r="http://schemas.openxmlformats.org/officeDocument/2006/relationships" xmlns:m="http://schemas.openxmlformats.org/officeDocument/2006/math" xmlns:v="urn:schemas-microsoft-com:vml" xmlns:wp14="http://schemas.microsoft.com/office/word/2010/wordprocessingDrawing" xmlns:wp="http://schemas.openxmlformats.org/drawingml/2006/wordprocessingDrawing" xmlns:w10="urn:schemas-microsoft-com:office:word" xmlns:w="http://schemas.openxmlformats.org/wordprocessingml/2006/main" xmlns:w14="http://schemas.microsoft.com/office/word/2010/wordml" xmlns:w15="http://schemas.microsoft.com/office/word/2012/wordml" xmlns:wpg="http://schemas.microsoft.com/office/word/2010/wordprocessingGroup" xmlns:wpi="http://schemas.microsoft.com/office/word/2010/wordprocessingInk" xmlns:wne="http://schemas.microsoft.com/office/word/2006/wordml" xmlns:wps="http://schemas.microsoft.com/office/word/2010/wordprocessingShape" mc:Ignorable="w14 w15 wp14">
   <w:body>
     <w:p>
       <w:pPr>
@@ -67,6 +67,36 @@
           <w:sz w:val="24"/>
         </w:rPr>
         <w:t xml:space="preserve"> the branch is intended for.</w:t>
+      </w:r>
+      <w:r>
+        <w:rPr>
+          <w:rFonts w:cstheme="minorHAnsi"/>
+          <w:sz w:val="24"/>
+        </w:rPr>
+        <w:t xml:space="preserve"> Before merging </w:t>
+      </w:r>
+      <w:r>
+        <w:rPr>
+          <w:rFonts w:cstheme="minorHAnsi"/>
+          <w:sz w:val="24"/>
+        </w:rPr>
+        <w:t>a feature branch</w:t>
+      </w:r>
+      <w:r>
+        <w:rPr>
+          <w:rFonts w:cstheme="minorHAnsi"/>
+          <w:sz w:val="24"/>
+        </w:rPr>
+        <w:t xml:space="preserve"> back to development, development must be merged into the feature branch, and all merge conflicts must</w:t>
+      </w:r>
+      <w:bookmarkStart w:id="0" w:name="_GoBack"/>
+      <w:bookmarkEnd w:id="0"/>
+      <w:r>
+        <w:rPr>
+          <w:rFonts w:cstheme="minorHAnsi"/>
+          <w:sz w:val="24"/>
+        </w:rPr>
+        <w:t xml:space="preserve"> be resolved on the feature branch.</w:t>
       </w:r>
     </w:p>
     <w:p>
@@ -362,14 +392,7 @@
           <w:rFonts w:cstheme="minorHAnsi"/>
           <w:sz w:val="24"/>
         </w:rPr>
-        <w:t xml:space="preserve"> the development branch and see if compilation errors are present as a result of the merge. If none are present, unit tests should be run to </w:t>
-      </w:r>
-      <w:r>
-        <w:rPr>
-          <w:rFonts w:cstheme="minorHAnsi"/>
-          <w:sz w:val="24"/>
-        </w:rPr>
-        <w:t xml:space="preserve">observe the </w:t>
+        <w:t xml:space="preserve"> the development branch and see if compilation errors are </w:t>
       </w:r>
       <w:r>
         <w:rPr>
@@ -377,7 +400,14 @@
           <w:sz w:val="24"/>
         </w:rPr>
         <w:lastRenderedPageBreak/>
-        <w:t xml:space="preserve">point of failure. If there are no observable issues from the results, the Cloud Build log should be consulted. </w:t>
+        <w:t xml:space="preserve">present as a result of the merge. If none are present, unit tests should be run to </w:t>
+      </w:r>
+      <w:r>
+        <w:rPr>
+          <w:rFonts w:cstheme="minorHAnsi"/>
+          <w:sz w:val="24"/>
+        </w:rPr>
+        <w:t xml:space="preserve">observe the point of failure. If there are no observable issues from the results, the Cloud Build log should be consulted. </w:t>
       </w:r>
     </w:p>
     <w:p>
@@ -506,8 +536,6 @@
         </w:rPr>
         <w:t>Documentation</w:t>
       </w:r>
-      <w:bookmarkStart w:id="0" w:name="_GoBack"/>
-      <w:bookmarkEnd w:id="0"/>
     </w:p>
     <w:p>
       <w:pPr>
@@ -537,7 +565,7 @@
 </file>
 
 <file path=word/numbering.xml><?xml version="1.0" encoding="utf-8"?>
-<w:numbering xmlns:wpc="http://schemas.microsoft.com/office/word/2010/wordprocessingCanvas" xmlns:cx="http://schemas.microsoft.com/office/drawing/2014/chartex" xmlns:cx1="http://schemas.microsoft.com/office/drawing/2015/9/8/chartex" xmlns:cx2="http://schemas.microsoft.com/office/drawing/2015/10/21/chartex" xmlns:mc="http://schemas.openxmlformats.org/markup-compatibility/2006" xmlns:o="urn:schemas-microsoft-com:office:office" xmlns:r="http://schemas.openxmlformats.org/officeDocument/2006/relationships" xmlns:m="http://schemas.openxmlformats.org/officeDocument/2006/math" xmlns:v="urn:schemas-microsoft-com:vml" xmlns:wp14="http://schemas.microsoft.com/office/word/2010/wordprocessingDrawing" xmlns:wp="http://schemas.openxmlformats.org/drawingml/2006/wordprocessingDrawing" xmlns:w10="urn:schemas-microsoft-com:office:word" xmlns:w="http://schemas.openxmlformats.org/wordprocessingml/2006/main" xmlns:w14="http://schemas.microsoft.com/office/word/2010/wordml" xmlns:w15="http://schemas.microsoft.com/office/word/2012/wordml" xmlns:w16se="http://schemas.microsoft.com/office/word/2015/wordml/symex" xmlns:wpg="http://schemas.microsoft.com/office/word/2010/wordprocessingGroup" xmlns:wpi="http://schemas.microsoft.com/office/word/2010/wordprocessingInk" xmlns:wne="http://schemas.microsoft.com/office/word/2006/wordml" xmlns:wps="http://schemas.microsoft.com/office/word/2010/wordprocessingShape" mc:Ignorable="w14 w15 w16se wp14">
+<w:numbering xmlns:wpc="http://schemas.microsoft.com/office/word/2010/wordprocessingCanvas" xmlns:mc="http://schemas.openxmlformats.org/markup-compatibility/2006" xmlns:o="urn:schemas-microsoft-com:office:office" xmlns:r="http://schemas.openxmlformats.org/officeDocument/2006/relationships" xmlns:m="http://schemas.openxmlformats.org/officeDocument/2006/math" xmlns:v="urn:schemas-microsoft-com:vml" xmlns:wp14="http://schemas.microsoft.com/office/word/2010/wordprocessingDrawing" xmlns:wp="http://schemas.openxmlformats.org/drawingml/2006/wordprocessingDrawing" xmlns:w10="urn:schemas-microsoft-com:office:word" xmlns:w="http://schemas.openxmlformats.org/wordprocessingml/2006/main" xmlns:w14="http://schemas.microsoft.com/office/word/2010/wordml" xmlns:w15="http://schemas.microsoft.com/office/word/2012/wordml" xmlns:wpg="http://schemas.microsoft.com/office/word/2010/wordprocessingGroup" xmlns:wpi="http://schemas.microsoft.com/office/word/2010/wordprocessingInk" xmlns:wne="http://schemas.microsoft.com/office/word/2006/wordml" xmlns:wps="http://schemas.microsoft.com/office/word/2010/wordprocessingShape" mc:Ignorable="w14 w15 wp14">
   <w:abstractNum w:abstractNumId="0" w15:restartNumberingAfterBreak="0">
     <w:nsid w:val="25B4308D"/>
     <w:multiLevelType w:val="hybridMultilevel"/>
@@ -657,7 +685,7 @@
 </file>
 
 <file path=word/styles.xml><?xml version="1.0" encoding="utf-8"?>
-<w:styles xmlns:mc="http://schemas.openxmlformats.org/markup-compatibility/2006" xmlns:r="http://schemas.openxmlformats.org/officeDocument/2006/relationships" xmlns:w="http://schemas.openxmlformats.org/wordprocessingml/2006/main" xmlns:w14="http://schemas.microsoft.com/office/word/2010/wordml" xmlns:w15="http://schemas.microsoft.com/office/word/2012/wordml" xmlns:w16se="http://schemas.microsoft.com/office/word/2015/wordml/symex" mc:Ignorable="w14 w15 w16se">
+<w:styles xmlns:mc="http://schemas.openxmlformats.org/markup-compatibility/2006" xmlns:r="http://schemas.openxmlformats.org/officeDocument/2006/relationships" xmlns:w="http://schemas.openxmlformats.org/wordprocessingml/2006/main" xmlns:w14="http://schemas.microsoft.com/office/word/2010/wordml" xmlns:w15="http://schemas.microsoft.com/office/word/2012/wordml" mc:Ignorable="w14 w15">
   <w:docDefaults>
     <w:rPrDefault>
       <w:rPr>
@@ -673,7 +701,7 @@
       </w:pPr>
     </w:pPrDefault>
   </w:docDefaults>
-  <w:latentStyles w:defLockedState="0" w:defUIPriority="99" w:defSemiHidden="0" w:defUnhideWhenUsed="0" w:defQFormat="0" w:count="372">
+  <w:latentStyles w:defLockedState="0" w:defUIPriority="99" w:defSemiHidden="0" w:defUnhideWhenUsed="0" w:defQFormat="0" w:count="371">
     <w:lsdException w:name="Normal" w:uiPriority="0" w:qFormat="1"/>
     <w:lsdException w:name="heading 1" w:uiPriority="9" w:qFormat="1"/>
     <w:lsdException w:name="heading 2" w:semiHidden="1" w:uiPriority="9" w:unhideWhenUsed="1" w:qFormat="1"/>
@@ -1045,7 +1073,6 @@
     <w:lsdException w:name="List Table 5 Dark Accent 6" w:uiPriority="50"/>
     <w:lsdException w:name="List Table 6 Colorful Accent 6" w:uiPriority="51"/>
     <w:lsdException w:name="List Table 7 Colorful Accent 6" w:uiPriority="52"/>
-    <w:lsdException w:name="Mention" w:semiHidden="1" w:unhideWhenUsed="1"/>
   </w:latentStyles>
   <w:style w:type="paragraph" w:default="1" w:styleId="Normal">
     <w:name w:val="Normal"/>

</xml_diff>